<commit_message>
Skin Effect Calculations are added
</commit_message>
<xml_diff>
--- a/Report/Magnetic Design.docx
+++ b/Report/Magnetic Design.docx
@@ -17,13 +17,7 @@
         </w:rPr>
       </w:pPr>
       <w:r>
-        <w:t>Since the controller to be used will receive the power supply over transformer winding, a transformer with 3 windings will be designed.</w:t>
-      </w:r>
-      <w:r>
-        <w:t xml:space="preserve"> </w:t>
-      </w:r>
-      <w:r>
-        <w:t xml:space="preserve">The transformer schematic can be seen in figure </w:t>
+        <w:t xml:space="preserve">Since the controller to be used will receive the power supply over transformer winding, a transformer with 3 windings will be designed. The transformer schematic can be seen in figure </w:t>
       </w:r>
       <w:r>
         <w:rPr>
@@ -82,7 +76,16 @@
         <w:jc w:val="center"/>
       </w:pPr>
       <w:r>
-        <w:t>Figure X. Transformer schematic</w:t>
+        <w:t>Figure</w:t>
+      </w:r>
+      <w:r>
+        <w:rPr>
+          <w:color w:val="FF0000"/>
+        </w:rPr>
+        <w:t xml:space="preserve"> X. </w:t>
+      </w:r>
+      <w:r>
+        <w:t>Transformer schematic</w:t>
       </w:r>
     </w:p>
     <w:p>
@@ -90,19 +93,7 @@
         <w:jc w:val="both"/>
       </w:pPr>
       <w:r>
-        <w:t>Considering the size of the transformer to be designed, duty cycle should be less than 0.5.</w:t>
-      </w:r>
-      <w:r>
-        <w:t xml:space="preserve"> </w:t>
-      </w:r>
-      <w:r>
-        <w:t>As the duty cycle increases the size of the transformer should increase as the energy to be stored increases.</w:t>
-      </w:r>
-      <w:r>
-        <w:t xml:space="preserve"> </w:t>
-      </w:r>
-      <w:r>
-        <w:t xml:space="preserve">The flyback reflected output </w:t>
+        <w:t xml:space="preserve">Considering the size of the transformer to be designed, duty cycle should be less than 0.5. As the duty cycle increases the size of the transformer should increase as the energy to be stored increases. The flyback reflected output </w:t>
       </w:r>
       <w:r>
         <w:t>voltage</w:t>
@@ -111,10 +102,7 @@
         <w:t xml:space="preserve"> (VOR)</w:t>
       </w:r>
       <w:r>
-        <w:t xml:space="preserve"> is equal to the secondary output voltage plus the secondary diode on </w:t>
-      </w:r>
-      <w:r>
-        <w:t>voltage</w:t>
+        <w:t xml:space="preserve"> is equal to the secondary output voltage plus the secondary diode on voltage</w:t>
       </w:r>
       <w:r>
         <w:t xml:space="preserve"> (VO)</w:t>
@@ -169,13 +157,7 @@
                   <w:rPr>
                     <w:rFonts w:ascii="Cambria Math" w:hAnsi="Cambria Math"/>
                   </w:rPr>
-                  <m:t>VO=</m:t>
-                </m:r>
-                <m:r>
-                  <w:rPr>
-                    <w:rFonts w:ascii="Cambria Math" w:hAnsi="Cambria Math"/>
-                  </w:rPr>
-                  <m:t>Vout+</m:t>
+                  <m:t>VO=Vout+</m:t>
                 </m:r>
                 <m:sSub>
                   <m:sSubPr>
@@ -379,13 +361,7 @@
                   <w:rPr>
                     <w:rFonts w:ascii="Cambria Math" w:hAnsi="Cambria Math"/>
                   </w:rPr>
-                  <m:t>Dmax</m:t>
-                </m:r>
-                <m:r>
-                  <w:rPr>
-                    <w:rFonts w:ascii="Cambria Math" w:hAnsi="Cambria Math"/>
-                  </w:rPr>
-                  <m:t>=0.204</m:t>
+                  <m:t>Dmax=0.204</m:t>
                 </m:r>
               </m:oMath>
             </m:oMathPara>
@@ -435,13 +411,7 @@
       </w:r>
       <w:proofErr w:type="spellEnd"/>
       <w:r>
-        <w:t>) value are calculated.</w:t>
-      </w:r>
-      <w:r>
-        <w:t xml:space="preserve"> </w:t>
-      </w:r>
-      <w:r>
-        <w:t>Since the controller tries to make the converter to work in boundary mode, the calculations are made according to discontinuous mode (The worst case)</w:t>
+        <w:t>) value are calculated. Since the controller tries to make the converter to work in boundary mode, the calculations are made according to discontinuous mode (The worst case)</w:t>
       </w:r>
       <w:r>
         <w:t xml:space="preserve">. </w:t>
@@ -543,13 +513,7 @@
                   <w:rPr>
                     <w:rFonts w:ascii="Cambria Math" w:hAnsi="Cambria Math"/>
                   </w:rPr>
-                  <m:t xml:space="preserve">,  </m:t>
-                </m:r>
-                <m:r>
-                  <w:rPr>
-                    <w:rFonts w:ascii="Cambria Math" w:hAnsi="Cambria Math"/>
-                  </w:rPr>
-                  <m:t>Iou</m:t>
+                  <m:t>,  Iou</m:t>
                 </m:r>
                 <m:sSub>
                   <m:sSubPr>
@@ -616,19 +580,7 @@
                   <w:rPr>
                     <w:rFonts w:ascii="Cambria Math" w:hAnsi="Cambria Math"/>
                   </w:rPr>
-                  <m:t>L</m:t>
-                </m:r>
-                <m:r>
-                  <w:rPr>
-                    <w:rFonts w:ascii="Cambria Math" w:hAnsi="Cambria Math"/>
-                  </w:rPr>
-                  <m:t>s</m:t>
-                </m:r>
-                <m:r>
-                  <w:rPr>
-                    <w:rFonts w:ascii="Cambria Math" w:hAnsi="Cambria Math"/>
-                  </w:rPr>
-                  <m:t>=</m:t>
+                  <m:t>Ls=</m:t>
                 </m:r>
                 <m:f>
                   <m:fPr>
@@ -826,31 +778,7 @@
                   <w:rPr>
                     <w:rFonts w:ascii="Cambria Math" w:eastAsiaTheme="minorEastAsia" w:hAnsi="Cambria Math"/>
                   </w:rPr>
-                  <m:t>,</m:t>
-                </m:r>
-                <m:r>
-                  <w:rPr>
-                    <w:rFonts w:ascii="Cambria Math" w:eastAsiaTheme="minorEastAsia" w:hAnsi="Cambria Math"/>
-                  </w:rPr>
-                  <m:t xml:space="preserve"> </m:t>
-                </m:r>
-                <m:r>
-                  <w:rPr>
-                    <w:rFonts w:ascii="Cambria Math" w:eastAsiaTheme="minorEastAsia" w:hAnsi="Cambria Math"/>
-                  </w:rPr>
-                  <m:t xml:space="preserve"> </m:t>
-                </m:r>
-                <m:r>
-                  <w:rPr>
-                    <w:rFonts w:ascii="Cambria Math" w:eastAsiaTheme="minorEastAsia" w:hAnsi="Cambria Math"/>
-                  </w:rPr>
-                  <m:t>Ls≤4.9μH,  Ls=4.34μH</m:t>
-                </m:r>
-                <m:r>
-                  <w:rPr>
-                    <w:rFonts w:ascii="Cambria Math" w:eastAsiaTheme="minorEastAsia" w:hAnsi="Cambria Math"/>
-                  </w:rPr>
-                  <m:t xml:space="preserve"> </m:t>
+                  <m:t xml:space="preserve">,  Ls≤4.9μH,  Ls=4.34μH </m:t>
                 </m:r>
               </m:oMath>
             </m:oMathPara>
@@ -1000,10 +928,7 @@
         <w:t>In simulations made with the controller, it was determined that the maximum frequency used by the controller was 100kHz, so the calculations were made by taking the maximum frequency of 100kHz.</w:t>
       </w:r>
       <w:r>
-        <w:t xml:space="preserve"> </w:t>
-      </w:r>
-      <w:r>
-        <w:t>For the converter to work in boundary mode, the inductance value must be close to or smaller than the calculated value.</w:t>
+        <w:t xml:space="preserve"> For the converter to work in boundary mode, the inductance value must be close to or smaller than the calculated value.</w:t>
       </w:r>
     </w:p>
     <w:tbl>
@@ -1157,19 +1082,7 @@
                       <w:rPr>
                         <w:rFonts w:ascii="Cambria Math" w:hAnsi="Cambria Math"/>
                       </w:rPr>
-                      <m:t>Np</m:t>
-                    </m:r>
-                    <m:r>
-                      <w:rPr>
-                        <w:rFonts w:ascii="Cambria Math" w:hAnsi="Cambria Math"/>
-                      </w:rPr>
-                      <m:t>/N</m:t>
-                    </m:r>
-                    <m:r>
-                      <w:rPr>
-                        <w:rFonts w:ascii="Cambria Math" w:hAnsi="Cambria Math"/>
-                      </w:rPr>
-                      <m:t>s</m:t>
+                      <m:t>Np/Ns</m:t>
                     </m:r>
                   </m:den>
                 </m:f>
@@ -1229,15 +1142,7 @@
         <w:jc w:val="both"/>
       </w:pPr>
       <w:r>
-        <w:t xml:space="preserve">After these calculations, the size of the transformer and the magnetic material to be used were decided. PC47EI25 was decided to be used </w:t>
-      </w:r>
-      <w:proofErr w:type="gramStart"/>
-      <w:r>
-        <w:t>as a result of</w:t>
-      </w:r>
-      <w:proofErr w:type="gramEnd"/>
-      <w:r>
-        <w:t xml:space="preserve"> the iterative calculations made by also looking at the fill factor. The size of the EI25 core is sufficient for the project and the magnetic properties of the PC47 ferrite core used are also suitable for the project purpose.</w:t>
+        <w:t>After these calculations, the size of the transformer and the magnetic material to be used were decided. PC47EI25 was decided to be used as a result of the iterative calculations made by also looking at the fill factor. The size of the EI25 core is sufficient for the project and the magnetic properties of the PC47 ferrite core used are also suitable for the project purpose.</w:t>
       </w:r>
     </w:p>
     <w:p>
@@ -1432,31 +1337,13 @@
         <w:jc w:val="both"/>
       </w:pPr>
       <w:r>
-        <w:t xml:space="preserve">By using an air-gapped ferrite core, the transformer cost was kept </w:t>
-      </w:r>
-      <w:r>
-        <w:t>low,</w:t>
-      </w:r>
-      <w:r>
-        <w:t xml:space="preserve"> and it provided an advantage in size.</w:t>
+        <w:t>By using an air-gapped ferrite core, the transformer cost was kept low, and it provided an advantage in size. Using these properties of the transformer, primary winding turns (Np) can be calculated.</w:t>
       </w:r>
       <w:r>
         <w:t xml:space="preserve"> </w:t>
       </w:r>
       <w:r>
-        <w:t>Using these properties of the transformer, primary winding turns (Np) can be calculated.</w:t>
-      </w:r>
-      <w:r>
-        <w:t xml:space="preserve"> </w:t>
-      </w:r>
-      <w:r>
-        <w:t xml:space="preserve">The primary winding turns must be adjusted so that the core </w:t>
-      </w:r>
-      <w:r>
-        <w:t>cannot</w:t>
-      </w:r>
-      <w:r>
-        <w:t xml:space="preserve"> be in saturation during operation</w:t>
+        <w:t>The primary winding turns must be adjusted so that the core cannot be in saturation during operation</w:t>
       </w:r>
       <w:r>
         <w:t xml:space="preserve"> (</w:t>
@@ -1494,13 +1381,7 @@
         <w:rPr>
           <w:color w:val="FF0000"/>
         </w:rPr>
-        <w:t>(Equation YYY)</w:t>
-      </w:r>
-      <w:r>
-        <w:rPr>
-          <w:color w:val="FF0000"/>
-        </w:rPr>
-        <w:t>.</w:t>
+        <w:t>(Equation YYY).</w:t>
       </w:r>
       <w:r>
         <w:rPr>
@@ -1526,10 +1407,7 @@
         <w:t xml:space="preserve"> equation ZZZ.</w:t>
       </w:r>
       <w:r>
-        <w:t xml:space="preserve"> </w:t>
-      </w:r>
-      <w:r>
-        <w:t>After calculating the primary winding turns, the secondary winding number can be calculated using winding ratio</w:t>
+        <w:t xml:space="preserve"> After calculating the primary winding turns, the secondary winding number can be calculated using winding ratio</w:t>
       </w:r>
       <w:r>
         <w:t xml:space="preserve"> (</w:t>
@@ -1538,19 +1416,10 @@
         <w:rPr>
           <w:color w:val="FF0000"/>
         </w:rPr>
-        <w:t>Equation WWW)</w:t>
-      </w:r>
-      <w:r>
-        <w:rPr>
-          <w:color w:val="FF0000"/>
-        </w:rPr>
-        <w:t>.</w:t>
-      </w:r>
-      <w:r>
-        <w:t xml:space="preserve"> </w:t>
-      </w:r>
-      <w:r>
-        <w:t>In addition, since the input voltage is equal to the output voltage in the controller, the number of winding turns must be equal</w:t>
+        <w:t>Equation WWW).</w:t>
+      </w:r>
+      <w:r>
+        <w:t xml:space="preserve"> In addition, since the input voltage is equal to the output voltage in the controller, the number of winding turns must be equal</w:t>
       </w:r>
       <w:r>
         <w:rPr>
@@ -1641,19 +1510,7 @@
                       <w:rPr>
                         <w:rFonts w:ascii="Cambria Math" w:hAnsi="Cambria Math"/>
                       </w:rPr>
-                      <m:t>Vin</m:t>
-                    </m:r>
-                    <m:r>
-                      <w:rPr>
-                        <w:rFonts w:ascii="Cambria Math" w:hAnsi="Cambria Math"/>
-                      </w:rPr>
-                      <m:t>*D</m:t>
-                    </m:r>
-                    <m:r>
-                      <w:rPr>
-                        <w:rFonts w:ascii="Cambria Math" w:hAnsi="Cambria Math"/>
-                      </w:rPr>
-                      <m:t>*Ts</m:t>
+                      <m:t>Vin*D*Ts</m:t>
                     </m:r>
                   </m:num>
                   <m:den>
@@ -1669,13 +1526,7 @@
                   <w:rPr>
                     <w:rFonts w:ascii="Cambria Math" w:hAnsi="Cambria Math"/>
                   </w:rPr>
-                  <m:t>=</m:t>
-                </m:r>
-                <m:r>
-                  <w:rPr>
-                    <w:rFonts w:ascii="Cambria Math" w:hAnsi="Cambria Math"/>
-                  </w:rPr>
-                  <m:t>Lp*</m:t>
+                  <m:t>=Lp*</m:t>
                 </m:r>
                 <m:f>
                   <m:fPr>
@@ -1859,13 +1710,7 @@
                       <w:rPr>
                         <w:rFonts w:ascii="Cambria Math" w:hAnsi="Cambria Math"/>
                       </w:rPr>
-                      <m:t>N</m:t>
-                    </m:r>
-                    <m:r>
-                      <w:rPr>
-                        <w:rFonts w:ascii="Cambria Math" w:hAnsi="Cambria Math"/>
-                      </w:rPr>
-                      <m:t>s</m:t>
+                      <m:t>Ns</m:t>
                     </m:r>
                   </m:den>
                 </m:f>
@@ -1946,13 +1791,7 @@
                           <w:rPr>
                             <w:rFonts w:ascii="Cambria Math" w:eastAsia="Calibri" w:hAnsi="Cambria Math" w:cs="Arial"/>
                           </w:rPr>
-                          <m:t>N</m:t>
-                        </m:r>
-                        <m:r>
-                          <w:rPr>
-                            <w:rFonts w:ascii="Cambria Math" w:eastAsia="Calibri" w:hAnsi="Cambria Math" w:cs="Arial"/>
-                          </w:rPr>
-                          <m:t>p</m:t>
+                          <m:t>Np</m:t>
                         </m:r>
                       </m:num>
                       <m:den>
@@ -1960,13 +1799,7 @@
                           <w:rPr>
                             <w:rFonts w:ascii="Cambria Math" w:eastAsia="Calibri" w:hAnsi="Cambria Math" w:cs="Arial"/>
                           </w:rPr>
-                          <m:t>N</m:t>
-                        </m:r>
-                        <m:r>
-                          <w:rPr>
-                            <w:rFonts w:ascii="Cambria Math" w:eastAsia="Calibri" w:hAnsi="Cambria Math" w:cs="Arial"/>
-                          </w:rPr>
-                          <m:t>p</m:t>
+                          <m:t>Np</m:t>
                         </m:r>
                       </m:den>
                     </m:f>
@@ -2071,13 +1904,7 @@
         </w:rPr>
       </w:pPr>
       <w:r>
-        <w:t>Finally, physical dimensions of the transformer core and cables to be used are needed to make fill factor calculations.</w:t>
-      </w:r>
-      <w:r>
-        <w:t xml:space="preserve"> </w:t>
-      </w:r>
-      <w:r>
-        <w:t xml:space="preserve">Core dimension values are taken from datasheet. It can be seen in </w:t>
+        <w:t xml:space="preserve">Finally, physical dimensions of the transformer core and cables to be used are needed to make fill factor calculations. Core dimension values are taken from datasheet. It can be seen in </w:t>
       </w:r>
       <w:r>
         <w:rPr>
@@ -2137,15 +1964,17 @@
         <w:tblLook w:val="04A0" w:firstRow="1" w:lastRow="0" w:firstColumn="1" w:lastColumn="0" w:noHBand="0" w:noVBand="1"/>
       </w:tblPr>
       <w:tblGrid>
-        <w:gridCol w:w="2349"/>
-        <w:gridCol w:w="2349"/>
-        <w:gridCol w:w="2349"/>
-        <w:gridCol w:w="2349"/>
+        <w:gridCol w:w="1571"/>
+        <w:gridCol w:w="1600"/>
+        <w:gridCol w:w="1535"/>
+        <w:gridCol w:w="1600"/>
+        <w:gridCol w:w="1482"/>
+        <w:gridCol w:w="1608"/>
       </w:tblGrid>
       <w:tr>
         <w:tc>
           <w:tcPr>
-            <w:tcW w:w="2349" w:type="dxa"/>
+            <w:tcW w:w="1571" w:type="dxa"/>
           </w:tcPr>
           <w:p>
             <w:pPr>
@@ -2158,7 +1987,7 @@
         </w:tc>
         <w:tc>
           <w:tcPr>
-            <w:tcW w:w="2349" w:type="dxa"/>
+            <w:tcW w:w="1600" w:type="dxa"/>
           </w:tcPr>
           <w:p>
             <w:pPr>
@@ -2171,33 +2000,53 @@
         </w:tc>
         <w:tc>
           <w:tcPr>
-            <w:tcW w:w="2349" w:type="dxa"/>
+            <w:tcW w:w="1535" w:type="dxa"/>
           </w:tcPr>
           <w:p>
             <w:pPr>
               <w:jc w:val="both"/>
             </w:pPr>
             <w:r>
-              <w:t xml:space="preserve">D </w:t>
-            </w:r>
-            <w:r>
-              <w:t>(mm)</w:t>
-            </w:r>
-          </w:p>
-        </w:tc>
-        <w:tc>
-          <w:tcPr>
-            <w:tcW w:w="2349" w:type="dxa"/>
+              <w:t>C(mm)</w:t>
+            </w:r>
+          </w:p>
+        </w:tc>
+        <w:tc>
+          <w:tcPr>
+            <w:tcW w:w="1600" w:type="dxa"/>
           </w:tcPr>
           <w:p>
             <w:pPr>
               <w:jc w:val="both"/>
             </w:pPr>
             <w:r>
-              <w:t xml:space="preserve">F </w:t>
-            </w:r>
-            <w:r>
-              <w:t>(mm)</w:t>
+              <w:t>D (mm)</w:t>
+            </w:r>
+          </w:p>
+        </w:tc>
+        <w:tc>
+          <w:tcPr>
+            <w:tcW w:w="1482" w:type="dxa"/>
+          </w:tcPr>
+          <w:p>
+            <w:pPr>
+              <w:jc w:val="both"/>
+            </w:pPr>
+            <w:r>
+              <w:t>E(mm)</w:t>
+            </w:r>
+          </w:p>
+        </w:tc>
+        <w:tc>
+          <w:tcPr>
+            <w:tcW w:w="1608" w:type="dxa"/>
+          </w:tcPr>
+          <w:p>
+            <w:pPr>
+              <w:jc w:val="both"/>
+            </w:pPr>
+            <w:r>
+              <w:t>F (mm)</w:t>
             </w:r>
           </w:p>
         </w:tc>
@@ -2205,7 +2054,7 @@
       <w:tr>
         <w:tc>
           <w:tcPr>
-            <w:tcW w:w="2349" w:type="dxa"/>
+            <w:tcW w:w="1571" w:type="dxa"/>
           </w:tcPr>
           <w:p>
             <w:pPr>
@@ -2218,7 +2067,7 @@
         </w:tc>
         <w:tc>
           <w:tcPr>
-            <w:tcW w:w="2349" w:type="dxa"/>
+            <w:tcW w:w="1600" w:type="dxa"/>
           </w:tcPr>
           <w:p>
             <w:pPr>
@@ -2231,20 +2080,46 @@
         </w:tc>
         <w:tc>
           <w:tcPr>
-            <w:tcW w:w="2349" w:type="dxa"/>
+            <w:tcW w:w="1535" w:type="dxa"/>
           </w:tcPr>
           <w:p>
             <w:pPr>
               <w:jc w:val="both"/>
             </w:pPr>
             <w:r>
+              <w:t>5.75</w:t>
+            </w:r>
+          </w:p>
+        </w:tc>
+        <w:tc>
+          <w:tcPr>
+            <w:tcW w:w="1600" w:type="dxa"/>
+          </w:tcPr>
+          <w:p>
+            <w:pPr>
+              <w:jc w:val="both"/>
+            </w:pPr>
+            <w:r>
               <w:t>6.5</w:t>
             </w:r>
           </w:p>
         </w:tc>
         <w:tc>
           <w:tcPr>
-            <w:tcW w:w="2349" w:type="dxa"/>
+            <w:tcW w:w="1482" w:type="dxa"/>
+          </w:tcPr>
+          <w:p>
+            <w:pPr>
+              <w:jc w:val="both"/>
+            </w:pPr>
+            <w:r>
+              <w:t>19</w:t>
+            </w:r>
+          </w:p>
+        </w:tc>
+        <w:tc>
+          <w:tcPr>
+            <w:tcW w:w="1608" w:type="dxa"/>
           </w:tcPr>
           <w:p>
             <w:pPr>
@@ -2366,14 +2241,17 @@
         <w:tblLook w:val="04A0" w:firstRow="1" w:lastRow="0" w:firstColumn="1" w:lastColumn="0" w:noHBand="0" w:noVBand="1"/>
       </w:tblPr>
       <w:tblGrid>
-        <w:gridCol w:w="3132"/>
-        <w:gridCol w:w="3132"/>
-        <w:gridCol w:w="3132"/>
+        <w:gridCol w:w="1586"/>
+        <w:gridCol w:w="1525"/>
+        <w:gridCol w:w="1538"/>
+        <w:gridCol w:w="1693"/>
+        <w:gridCol w:w="1456"/>
+        <w:gridCol w:w="1598"/>
       </w:tblGrid>
       <w:tr>
         <w:tc>
           <w:tcPr>
-            <w:tcW w:w="3132" w:type="dxa"/>
+            <w:tcW w:w="1626" w:type="dxa"/>
           </w:tcPr>
           <w:p>
             <w:r>
@@ -2383,7 +2261,7 @@
         </w:tc>
         <w:tc>
           <w:tcPr>
-            <w:tcW w:w="3132" w:type="dxa"/>
+            <w:tcW w:w="1566" w:type="dxa"/>
           </w:tcPr>
           <w:p>
             <w:r>
@@ -2393,17 +2271,67 @@
         </w:tc>
         <w:tc>
           <w:tcPr>
-            <w:tcW w:w="3132" w:type="dxa"/>
-          </w:tcPr>
-          <w:p>
-            <w:r>
-              <w:t>Ampacity (75</w:t>
-            </w:r>
-            <w:r>
-              <w:t>°</w:t>
-            </w:r>
-            <w:r>
-              <w:t>C)</w:t>
+            <w:tcW w:w="1441" w:type="dxa"/>
+          </w:tcPr>
+          <w:p>
+            <w:r>
+              <w:t>Diameter(mm)</w:t>
+            </w:r>
+          </w:p>
+        </w:tc>
+        <w:tc>
+          <w:tcPr>
+            <w:tcW w:w="1730" w:type="dxa"/>
+          </w:tcPr>
+          <w:p>
+            <w:r>
+              <w:t>Ampacity (75°C)</w:t>
+            </w:r>
+          </w:p>
+        </w:tc>
+        <w:tc>
+          <w:tcPr>
+            <w:tcW w:w="1476" w:type="dxa"/>
+          </w:tcPr>
+          <w:p>
+            <w:r>
+              <w:t>Resistivity</w:t>
+            </w:r>
+            <w:r>
+              <w:t xml:space="preserve"> </w:t>
+            </w:r>
+            <w:r>
+              <w:t xml:space="preserve">(p) </w:t>
+            </w:r>
+            <w:r>
+              <w:t xml:space="preserve">(10^-8 </w:t>
+            </w:r>
+            <w:r>
+              <w:rPr>
+                <w:rFonts w:cstheme="minorHAnsi"/>
+              </w:rPr>
+              <w:t>Ω.m)</w:t>
+            </w:r>
+          </w:p>
+        </w:tc>
+        <w:tc>
+          <w:tcPr>
+            <w:tcW w:w="1557" w:type="dxa"/>
+          </w:tcPr>
+          <w:p>
+            <w:r>
+              <w:t>A</w:t>
+            </w:r>
+            <w:r>
+              <w:t>bsolute magnetic permeability</w:t>
+            </w:r>
+            <w:r>
+              <w:t>(u)</w:t>
+            </w:r>
+          </w:p>
+          <w:p>
+            <w:r>
+              <w:t>(10^-7 H/m)</w:t>
             </w:r>
           </w:p>
         </w:tc>
@@ -2411,7 +2339,7 @@
       <w:tr>
         <w:tc>
           <w:tcPr>
-            <w:tcW w:w="3132" w:type="dxa"/>
+            <w:tcW w:w="1626" w:type="dxa"/>
           </w:tcPr>
           <w:p>
             <w:r>
@@ -2421,7 +2349,7 @@
         </w:tc>
         <w:tc>
           <w:tcPr>
-            <w:tcW w:w="3132" w:type="dxa"/>
+            <w:tcW w:w="1566" w:type="dxa"/>
           </w:tcPr>
           <w:p>
             <w:r>
@@ -2431,11 +2359,41 @@
         </w:tc>
         <w:tc>
           <w:tcPr>
-            <w:tcW w:w="3132" w:type="dxa"/>
+            <w:tcW w:w="1441" w:type="dxa"/>
+          </w:tcPr>
+          <w:p>
+            <w:r>
+              <w:t>2.588</w:t>
+            </w:r>
+          </w:p>
+        </w:tc>
+        <w:tc>
+          <w:tcPr>
+            <w:tcW w:w="1730" w:type="dxa"/>
           </w:tcPr>
           <w:p>
             <w:r>
               <w:t>35</w:t>
+            </w:r>
+          </w:p>
+        </w:tc>
+        <w:tc>
+          <w:tcPr>
+            <w:tcW w:w="1476" w:type="dxa"/>
+          </w:tcPr>
+          <w:p>
+            <w:r>
+              <w:t>1.678</w:t>
+            </w:r>
+          </w:p>
+        </w:tc>
+        <w:tc>
+          <w:tcPr>
+            <w:tcW w:w="1557" w:type="dxa"/>
+          </w:tcPr>
+          <w:p>
+            <w:r>
+              <w:t>12.55</w:t>
             </w:r>
           </w:p>
         </w:tc>
@@ -2443,7 +2401,7 @@
       <w:tr>
         <w:tc>
           <w:tcPr>
-            <w:tcW w:w="3132" w:type="dxa"/>
+            <w:tcW w:w="1626" w:type="dxa"/>
           </w:tcPr>
           <w:p>
             <w:r>
@@ -2453,7 +2411,7 @@
         </w:tc>
         <w:tc>
           <w:tcPr>
-            <w:tcW w:w="3132" w:type="dxa"/>
+            <w:tcW w:w="1566" w:type="dxa"/>
           </w:tcPr>
           <w:p>
             <w:r>
@@ -2463,11 +2421,41 @@
         </w:tc>
         <w:tc>
           <w:tcPr>
-            <w:tcW w:w="3132" w:type="dxa"/>
+            <w:tcW w:w="1441" w:type="dxa"/>
+          </w:tcPr>
+          <w:p>
+            <w:r>
+              <w:t>0.812</w:t>
+            </w:r>
+          </w:p>
+        </w:tc>
+        <w:tc>
+          <w:tcPr>
+            <w:tcW w:w="1730" w:type="dxa"/>
           </w:tcPr>
           <w:p>
             <w:r>
               <w:t>11</w:t>
+            </w:r>
+          </w:p>
+        </w:tc>
+        <w:tc>
+          <w:tcPr>
+            <w:tcW w:w="1476" w:type="dxa"/>
+          </w:tcPr>
+          <w:p>
+            <w:r>
+              <w:t>1.678</w:t>
+            </w:r>
+          </w:p>
+        </w:tc>
+        <w:tc>
+          <w:tcPr>
+            <w:tcW w:w="1557" w:type="dxa"/>
+          </w:tcPr>
+          <w:p>
+            <w:r>
+              <w:t>12.55</w:t>
             </w:r>
           </w:p>
         </w:tc>
@@ -2475,7 +2463,7 @@
       <w:tr>
         <w:tc>
           <w:tcPr>
-            <w:tcW w:w="3132" w:type="dxa"/>
+            <w:tcW w:w="1626" w:type="dxa"/>
           </w:tcPr>
           <w:p>
             <w:r>
@@ -2485,7 +2473,7 @@
         </w:tc>
         <w:tc>
           <w:tcPr>
-            <w:tcW w:w="3132" w:type="dxa"/>
+            <w:tcW w:w="1566" w:type="dxa"/>
           </w:tcPr>
           <w:p>
             <w:r>
@@ -2495,11 +2483,41 @@
         </w:tc>
         <w:tc>
           <w:tcPr>
-            <w:tcW w:w="3132" w:type="dxa"/>
+            <w:tcW w:w="1441" w:type="dxa"/>
+          </w:tcPr>
+          <w:p>
+            <w:r>
+              <w:t>0.255</w:t>
+            </w:r>
+          </w:p>
+        </w:tc>
+        <w:tc>
+          <w:tcPr>
+            <w:tcW w:w="1730" w:type="dxa"/>
           </w:tcPr>
           <w:p>
             <w:r>
               <w:t>0.86</w:t>
+            </w:r>
+          </w:p>
+        </w:tc>
+        <w:tc>
+          <w:tcPr>
+            <w:tcW w:w="1476" w:type="dxa"/>
+          </w:tcPr>
+          <w:p>
+            <w:r>
+              <w:t>1.678</w:t>
+            </w:r>
+          </w:p>
+        </w:tc>
+        <w:tc>
+          <w:tcPr>
+            <w:tcW w:w="1557" w:type="dxa"/>
+          </w:tcPr>
+          <w:p>
+            <w:r>
+              <w:t>12.55</w:t>
             </w:r>
           </w:p>
         </w:tc>
@@ -2614,13 +2632,7 @@
                   <w:rPr>
                     <w:rFonts w:ascii="Cambria Math" w:hAnsi="Cambria Math"/>
                   </w:rPr>
-                  <m:t>*F</m:t>
-                </m:r>
-                <m:r>
-                  <w:rPr>
-                    <w:rFonts w:ascii="Cambria Math" w:hAnsi="Cambria Math"/>
-                  </w:rPr>
-                  <m:t xml:space="preserve">=116.1 </m:t>
+                  <m:t xml:space="preserve">*F=116.1 </m:t>
                 </m:r>
                 <m:sSup>
                   <m:sSupPr>
@@ -2715,13 +2727,7 @@
                   <w:rPr>
                     <w:rFonts w:ascii="Cambria Math" w:hAnsi="Cambria Math"/>
                   </w:rPr>
-                  <m:t>=AWG20*Np+AWG10*Ns +AWG30*Nd</m:t>
-                </m:r>
-                <m:r>
-                  <w:rPr>
-                    <w:rFonts w:ascii="Cambria Math" w:hAnsi="Cambria Math"/>
-                  </w:rPr>
-                  <m:t xml:space="preserve">=48 </m:t>
+                  <m:t xml:space="preserve">=AWG20*Np+AWG10*Ns +AWG30*Nd=48 </m:t>
                 </m:r>
                 <m:sSup>
                   <m:sSupPr>
@@ -2933,6 +2939,917 @@
       </w:tr>
     </w:tbl>
     <w:p/>
+    <w:p>
+      <w:r>
+        <w:tab/>
+        <w:t>Furthermore, the distribution of current in a conductor is almost uniform when the system is DC. However, current in transformer behave as an AC current even though converter is a DC/DC converter. Current flows in a transformer conductor is not uniform, therefore, skin effect should be taken into consideration while choosing cable.</w:t>
+      </w:r>
+      <w:r>
+        <w:t xml:space="preserve"> Since skin depth dictates effective cross section area, it is significant while calculating AC resistance of the cables.</w:t>
+      </w:r>
+      <w:r>
+        <w:t xml:space="preserve"> </w:t>
+      </w:r>
+      <w:r>
+        <w:t>The resistance values are calculated according to the following equations and as it is seen that the cable used AWG20 reaches the highest AC resistance value, the values of the AWG20 cable are calculated as an example.</w:t>
+      </w:r>
+      <w:r>
+        <w:t xml:space="preserve"> </w:t>
+      </w:r>
+      <w:r>
+        <w:t xml:space="preserve">While making these calculations, the values in table </w:t>
+      </w:r>
+      <w:r>
+        <w:rPr>
+          <w:color w:val="FF0000"/>
+        </w:rPr>
+        <w:t xml:space="preserve">x </w:t>
+      </w:r>
+      <w:r>
+        <w:t xml:space="preserve">and table </w:t>
+      </w:r>
+      <w:r>
+        <w:rPr>
+          <w:color w:val="FF0000"/>
+        </w:rPr>
+        <w:t>y</w:t>
+      </w:r>
+      <w:r>
+        <w:t xml:space="preserve"> were used.</w:t>
+      </w:r>
+    </w:p>
+    <w:tbl>
+      <w:tblPr>
+        <w:tblStyle w:val="TabloKlavuzu"/>
+        <w:tblW w:w="10412" w:type="dxa"/>
+        <w:tblLook w:val="04A0" w:firstRow="1" w:lastRow="0" w:firstColumn="1" w:lastColumn="0" w:noHBand="0" w:noVBand="1"/>
+      </w:tblPr>
+      <w:tblGrid>
+        <w:gridCol w:w="10049"/>
+        <w:gridCol w:w="363"/>
+      </w:tblGrid>
+      <w:tr>
+        <w:trPr>
+          <w:trHeight w:val="699"/>
+        </w:trPr>
+        <w:tc>
+          <w:tcPr>
+            <w:tcW w:w="10049" w:type="dxa"/>
+          </w:tcPr>
+          <w:p>
+            <m:oMathPara>
+              <m:oMath>
+                <m:r>
+                  <w:rPr>
+                    <w:rFonts w:ascii="Cambria Math" w:hAnsi="Cambria Math"/>
+                  </w:rPr>
+                  <m:t>l</m:t>
+                </m:r>
+                <m:r>
+                  <w:rPr>
+                    <w:rFonts w:ascii="Cambria Math" w:hAnsi="Cambria Math"/>
+                  </w:rPr>
+                  <m:t>ength</m:t>
+                </m:r>
+                <m:r>
+                  <w:rPr>
+                    <w:rFonts w:ascii="Cambria Math" w:hAnsi="Cambria Math"/>
+                  </w:rPr>
+                  <m:t>=</m:t>
+                </m:r>
+                <m:d>
+                  <m:dPr>
+                    <m:ctrlPr>
+                      <w:rPr>
+                        <w:rFonts w:ascii="Cambria Math" w:hAnsi="Cambria Math"/>
+                        <w:i/>
+                      </w:rPr>
+                    </m:ctrlPr>
+                  </m:dPr>
+                  <m:e>
+                    <m:r>
+                      <w:rPr>
+                        <w:rFonts w:ascii="Cambria Math" w:hAnsi="Cambria Math"/>
+                      </w:rPr>
+                      <m:t>C+</m:t>
+                    </m:r>
+                    <m:f>
+                      <m:fPr>
+                        <m:ctrlPr>
+                          <w:rPr>
+                            <w:rFonts w:ascii="Cambria Math" w:hAnsi="Cambria Math"/>
+                            <w:i/>
+                          </w:rPr>
+                        </m:ctrlPr>
+                      </m:fPr>
+                      <m:num>
+                        <m:r>
+                          <w:rPr>
+                            <w:rFonts w:ascii="Cambria Math" w:hAnsi="Cambria Math"/>
+                          </w:rPr>
+                          <m:t>D+E</m:t>
+                        </m:r>
+                      </m:num>
+                      <m:den>
+                        <m:r>
+                          <w:rPr>
+                            <w:rFonts w:ascii="Cambria Math" w:hAnsi="Cambria Math"/>
+                          </w:rPr>
+                          <m:t>2</m:t>
+                        </m:r>
+                      </m:den>
+                    </m:f>
+                  </m:e>
+                </m:d>
+                <m:r>
+                  <w:rPr>
+                    <w:rFonts w:ascii="Cambria Math" w:hAnsi="Cambria Math"/>
+                  </w:rPr>
+                  <m:t>*2</m:t>
+                </m:r>
+                <m:r>
+                  <w:rPr>
+                    <w:rFonts w:ascii="Cambria Math" w:hAnsi="Cambria Math"/>
+                  </w:rPr>
+                  <m:t xml:space="preserve">,  </m:t>
+                </m:r>
+                <m:r>
+                  <w:rPr>
+                    <w:rFonts w:ascii="Cambria Math" w:hAnsi="Cambria Math"/>
+                  </w:rPr>
+                  <m:t>AWG</m:t>
+                </m:r>
+                <m:sSub>
+                  <m:sSubPr>
+                    <m:ctrlPr>
+                      <w:rPr>
+                        <w:rFonts w:ascii="Cambria Math" w:hAnsi="Cambria Math"/>
+                        <w:i/>
+                      </w:rPr>
+                    </m:ctrlPr>
+                  </m:sSubPr>
+                  <m:e>
+                    <m:r>
+                      <w:rPr>
+                        <w:rFonts w:ascii="Cambria Math" w:hAnsi="Cambria Math"/>
+                      </w:rPr>
+                      <m:t>20</m:t>
+                    </m:r>
+                  </m:e>
+                  <m:sub>
+                    <m:r>
+                      <w:rPr>
+                        <w:rFonts w:ascii="Cambria Math" w:hAnsi="Cambria Math"/>
+                      </w:rPr>
+                      <m:t>l</m:t>
+                    </m:r>
+                    <m:r>
+                      <w:rPr>
+                        <w:rFonts w:ascii="Cambria Math" w:hAnsi="Cambria Math"/>
+                      </w:rPr>
+                      <m:t>ength</m:t>
+                    </m:r>
+                  </m:sub>
+                </m:sSub>
+                <m:r>
+                  <w:rPr>
+                    <w:rFonts w:ascii="Cambria Math" w:hAnsi="Cambria Math"/>
+                  </w:rPr>
+                  <m:t>=l</m:t>
+                </m:r>
+                <m:r>
+                  <w:rPr>
+                    <w:rFonts w:ascii="Cambria Math" w:hAnsi="Cambria Math"/>
+                  </w:rPr>
+                  <m:t>ength</m:t>
+                </m:r>
+                <m:r>
+                  <w:rPr>
+                    <w:rFonts w:ascii="Cambria Math" w:hAnsi="Cambria Math"/>
+                  </w:rPr>
+                  <m:t>*Np</m:t>
+                </m:r>
+                <m:r>
+                  <w:rPr>
+                    <w:rFonts w:ascii="Cambria Math" w:hAnsi="Cambria Math"/>
+                  </w:rPr>
+                  <m:t>=0.962 m</m:t>
+                </m:r>
+              </m:oMath>
+            </m:oMathPara>
+          </w:p>
+        </w:tc>
+        <w:tc>
+          <w:tcPr>
+            <w:tcW w:w="363" w:type="dxa"/>
+          </w:tcPr>
+          <w:p/>
+        </w:tc>
+      </w:tr>
+      <w:tr>
+        <w:trPr>
+          <w:trHeight w:val="1102"/>
+        </w:trPr>
+        <w:tc>
+          <w:tcPr>
+            <w:tcW w:w="10049" w:type="dxa"/>
+          </w:tcPr>
+          <w:p>
+            <m:oMathPara>
+              <m:oMath>
+                <m:r>
+                  <w:rPr>
+                    <w:rFonts w:ascii="Cambria Math" w:hAnsi="Cambria Math"/>
+                  </w:rPr>
+                  <m:t>Ski</m:t>
+                </m:r>
+                <m:sSub>
+                  <m:sSubPr>
+                    <m:ctrlPr>
+                      <w:rPr>
+                        <w:rFonts w:ascii="Cambria Math" w:hAnsi="Cambria Math"/>
+                        <w:i/>
+                      </w:rPr>
+                    </m:ctrlPr>
+                  </m:sSubPr>
+                  <m:e>
+                    <m:r>
+                      <w:rPr>
+                        <w:rFonts w:ascii="Cambria Math" w:hAnsi="Cambria Math"/>
+                      </w:rPr>
+                      <m:t>n</m:t>
+                    </m:r>
+                  </m:e>
+                  <m:sub>
+                    <m:r>
+                      <w:rPr>
+                        <w:rFonts w:ascii="Cambria Math" w:hAnsi="Cambria Math"/>
+                      </w:rPr>
+                      <m:t>depth</m:t>
+                    </m:r>
+                  </m:sub>
+                </m:sSub>
+                <m:r>
+                  <w:rPr>
+                    <w:rFonts w:ascii="Cambria Math" w:hAnsi="Cambria Math"/>
+                  </w:rPr>
+                  <m:t>=</m:t>
+                </m:r>
+                <m:rad>
+                  <m:radPr>
+                    <m:degHide m:val="1"/>
+                    <m:ctrlPr>
+                      <w:rPr>
+                        <w:rFonts w:ascii="Cambria Math" w:hAnsi="Cambria Math"/>
+                        <w:i/>
+                      </w:rPr>
+                    </m:ctrlPr>
+                  </m:radPr>
+                  <m:deg/>
+                  <m:e>
+                    <m:d>
+                      <m:dPr>
+                        <m:ctrlPr>
+                          <w:rPr>
+                            <w:rFonts w:ascii="Cambria Math" w:hAnsi="Cambria Math"/>
+                            <w:i/>
+                          </w:rPr>
+                        </m:ctrlPr>
+                      </m:dPr>
+                      <m:e>
+                        <m:f>
+                          <m:fPr>
+                            <m:ctrlPr>
+                              <w:rPr>
+                                <w:rFonts w:ascii="Cambria Math" w:hAnsi="Cambria Math"/>
+                                <w:i/>
+                              </w:rPr>
+                            </m:ctrlPr>
+                          </m:fPr>
+                          <m:num>
+                            <m:r>
+                              <w:rPr>
+                                <w:rFonts w:ascii="Cambria Math" w:hAnsi="Cambria Math"/>
+                              </w:rPr>
+                              <m:t>p</m:t>
+                            </m:r>
+                          </m:num>
+                          <m:den>
+                            <m:r>
+                              <w:rPr>
+                                <w:rFonts w:ascii="Cambria Math" w:hAnsi="Cambria Math"/>
+                              </w:rPr>
+                              <m:t>π</m:t>
+                            </m:r>
+                            <m:r>
+                              <w:rPr>
+                                <w:rFonts w:ascii="Cambria Math" w:hAnsi="Cambria Math"/>
+                              </w:rPr>
+                              <m:t>*f*u</m:t>
+                            </m:r>
+                          </m:den>
+                        </m:f>
+                      </m:e>
+                    </m:d>
+                  </m:e>
+                </m:rad>
+                <m:r>
+                  <w:rPr>
+                    <w:rFonts w:ascii="Cambria Math" w:hAnsi="Cambria Math"/>
+                  </w:rPr>
+                  <m:t>=207μm</m:t>
+                </m:r>
+              </m:oMath>
+            </m:oMathPara>
+          </w:p>
+        </w:tc>
+        <w:tc>
+          <w:tcPr>
+            <w:tcW w:w="363" w:type="dxa"/>
+          </w:tcPr>
+          <w:p/>
+        </w:tc>
+      </w:tr>
+      <w:tr>
+        <w:trPr>
+          <w:trHeight w:val="741"/>
+        </w:trPr>
+        <w:tc>
+          <w:tcPr>
+            <w:tcW w:w="10049" w:type="dxa"/>
+          </w:tcPr>
+          <w:p>
+            <m:oMathPara>
+              <m:oMath>
+                <m:r>
+                  <w:rPr>
+                    <w:rFonts w:ascii="Cambria Math" w:hAnsi="Cambria Math"/>
+                  </w:rPr>
+                  <m:t>Effectiv</m:t>
+                </m:r>
+                <m:sSub>
+                  <m:sSubPr>
+                    <m:ctrlPr>
+                      <w:rPr>
+                        <w:rFonts w:ascii="Cambria Math" w:hAnsi="Cambria Math"/>
+                        <w:i/>
+                      </w:rPr>
+                    </m:ctrlPr>
+                  </m:sSubPr>
+                  <m:e>
+                    <m:r>
+                      <w:rPr>
+                        <w:rFonts w:ascii="Cambria Math" w:hAnsi="Cambria Math"/>
+                      </w:rPr>
+                      <m:t>e</m:t>
+                    </m:r>
+                  </m:e>
+                  <m:sub>
+                    <m:r>
+                      <w:rPr>
+                        <w:rFonts w:ascii="Cambria Math" w:hAnsi="Cambria Math"/>
+                      </w:rPr>
+                      <m:t>Area</m:t>
+                    </m:r>
+                  </m:sub>
+                </m:sSub>
+                <m:r>
+                  <w:rPr>
+                    <w:rFonts w:ascii="Cambria Math" w:hAnsi="Cambria Math"/>
+                  </w:rPr>
+                  <m:t>=Ski</m:t>
+                </m:r>
+                <m:sSub>
+                  <m:sSubPr>
+                    <m:ctrlPr>
+                      <w:rPr>
+                        <w:rFonts w:ascii="Cambria Math" w:hAnsi="Cambria Math"/>
+                        <w:i/>
+                      </w:rPr>
+                    </m:ctrlPr>
+                  </m:sSubPr>
+                  <m:e>
+                    <m:r>
+                      <w:rPr>
+                        <w:rFonts w:ascii="Cambria Math" w:hAnsi="Cambria Math"/>
+                      </w:rPr>
+                      <m:t>n</m:t>
+                    </m:r>
+                  </m:e>
+                  <m:sub>
+                    <m:r>
+                      <w:rPr>
+                        <w:rFonts w:ascii="Cambria Math" w:hAnsi="Cambria Math"/>
+                      </w:rPr>
+                      <m:t>depth</m:t>
+                    </m:r>
+                  </m:sub>
+                </m:sSub>
+                <m:r>
+                  <w:rPr>
+                    <w:rFonts w:ascii="Cambria Math" w:hAnsi="Cambria Math"/>
+                  </w:rPr>
+                  <m:t>*pi*</m:t>
+                </m:r>
+                <m:r>
+                  <w:rPr>
+                    <w:rFonts w:ascii="Cambria Math" w:hAnsi="Cambria Math"/>
+                  </w:rPr>
+                  <m:t>D</m:t>
+                </m:r>
+                <m:r>
+                  <w:rPr>
+                    <w:rFonts w:ascii="Cambria Math" w:hAnsi="Cambria Math"/>
+                  </w:rPr>
+                  <m:t>iameter</m:t>
+                </m:r>
+                <m:r>
+                  <w:rPr>
+                    <w:rFonts w:ascii="Cambria Math" w:hAnsi="Cambria Math"/>
+                  </w:rPr>
+                  <m:t xml:space="preserve">,  </m:t>
+                </m:r>
+                <m:sSub>
+                  <m:sSubPr>
+                    <m:ctrlPr>
+                      <w:rPr>
+                        <w:rFonts w:ascii="Cambria Math" w:hAnsi="Cambria Math"/>
+                        <w:i/>
+                      </w:rPr>
+                    </m:ctrlPr>
+                  </m:sSubPr>
+                  <m:e>
+                    <m:r>
+                      <w:rPr>
+                        <w:rFonts w:ascii="Cambria Math" w:hAnsi="Cambria Math"/>
+                      </w:rPr>
+                      <m:t>A</m:t>
+                    </m:r>
+                  </m:e>
+                  <m:sub>
+                    <m:r>
+                      <w:rPr>
+                        <w:rFonts w:ascii="Cambria Math" w:hAnsi="Cambria Math"/>
+                      </w:rPr>
+                      <m:t>ef</m:t>
+                    </m:r>
+                    <m:sSub>
+                      <m:sSubPr>
+                        <m:ctrlPr>
+                          <w:rPr>
+                            <w:rFonts w:ascii="Cambria Math" w:hAnsi="Cambria Math"/>
+                            <w:i/>
+                          </w:rPr>
+                        </m:ctrlPr>
+                      </m:sSubPr>
+                      <m:e>
+                        <m:r>
+                          <w:rPr>
+                            <w:rFonts w:ascii="Cambria Math" w:hAnsi="Cambria Math"/>
+                          </w:rPr>
+                          <m:t>f</m:t>
+                        </m:r>
+                      </m:e>
+                      <m:sub>
+                        <m:r>
+                          <w:rPr>
+                            <w:rFonts w:ascii="Cambria Math" w:hAnsi="Cambria Math"/>
+                          </w:rPr>
+                          <m:t>AWG</m:t>
+                        </m:r>
+                        <m:r>
+                          <w:rPr>
+                            <w:rFonts w:ascii="Cambria Math" w:hAnsi="Cambria Math"/>
+                          </w:rPr>
+                          <m:t>2</m:t>
+                        </m:r>
+                        <m:r>
+                          <w:rPr>
+                            <w:rFonts w:ascii="Cambria Math" w:hAnsi="Cambria Math"/>
+                          </w:rPr>
+                          <m:t>0</m:t>
+                        </m:r>
+                      </m:sub>
+                    </m:sSub>
+                  </m:sub>
+                </m:sSub>
+                <m:r>
+                  <w:rPr>
+                    <w:rFonts w:ascii="Cambria Math" w:hAnsi="Cambria Math"/>
+                  </w:rPr>
+                  <m:t>=Ski</m:t>
+                </m:r>
+                <m:sSub>
+                  <m:sSubPr>
+                    <m:ctrlPr>
+                      <w:rPr>
+                        <w:rFonts w:ascii="Cambria Math" w:hAnsi="Cambria Math"/>
+                        <w:i/>
+                      </w:rPr>
+                    </m:ctrlPr>
+                  </m:sSubPr>
+                  <m:e>
+                    <m:r>
+                      <w:rPr>
+                        <w:rFonts w:ascii="Cambria Math" w:hAnsi="Cambria Math"/>
+                      </w:rPr>
+                      <m:t>n</m:t>
+                    </m:r>
+                  </m:e>
+                  <m:sub>
+                    <m:r>
+                      <w:rPr>
+                        <w:rFonts w:ascii="Cambria Math" w:hAnsi="Cambria Math"/>
+                      </w:rPr>
+                      <m:t>depth</m:t>
+                    </m:r>
+                  </m:sub>
+                </m:sSub>
+                <m:r>
+                  <w:rPr>
+                    <w:rFonts w:ascii="Cambria Math" w:hAnsi="Cambria Math"/>
+                  </w:rPr>
+                  <m:t>*</m:t>
+                </m:r>
+                <m:r>
+                  <w:rPr>
+                    <w:rFonts w:ascii="Cambria Math" w:hAnsi="Cambria Math"/>
+                  </w:rPr>
+                  <m:t>π</m:t>
+                </m:r>
+                <m:r>
+                  <w:rPr>
+                    <w:rFonts w:ascii="Cambria Math" w:hAnsi="Cambria Math"/>
+                  </w:rPr>
+                  <m:t>*AWG</m:t>
+                </m:r>
+                <m:sSub>
+                  <m:sSubPr>
+                    <m:ctrlPr>
+                      <w:rPr>
+                        <w:rFonts w:ascii="Cambria Math" w:hAnsi="Cambria Math"/>
+                        <w:i/>
+                      </w:rPr>
+                    </m:ctrlPr>
+                  </m:sSubPr>
+                  <m:e>
+                    <m:r>
+                      <w:rPr>
+                        <w:rFonts w:ascii="Cambria Math" w:hAnsi="Cambria Math"/>
+                      </w:rPr>
+                      <m:t>2</m:t>
+                    </m:r>
+                    <m:r>
+                      <w:rPr>
+                        <w:rFonts w:ascii="Cambria Math" w:hAnsi="Cambria Math"/>
+                      </w:rPr>
+                      <m:t>0</m:t>
+                    </m:r>
+                  </m:e>
+                  <m:sub>
+                    <m:r>
+                      <w:rPr>
+                        <w:rFonts w:ascii="Cambria Math" w:hAnsi="Cambria Math"/>
+                      </w:rPr>
+                      <m:t>d</m:t>
+                    </m:r>
+                  </m:sub>
+                </m:sSub>
+                <m:r>
+                  <w:rPr>
+                    <w:rFonts w:ascii="Cambria Math" w:hAnsi="Cambria Math"/>
+                  </w:rPr>
+                  <m:t>=</m:t>
+                </m:r>
+                <m:r>
+                  <w:rPr>
+                    <w:rFonts w:ascii="Cambria Math" w:eastAsiaTheme="minorEastAsia" w:hAnsi="Cambria Math"/>
+                  </w:rPr>
+                  <m:t>0.528mm2</m:t>
+                </m:r>
+              </m:oMath>
+            </m:oMathPara>
+          </w:p>
+        </w:tc>
+        <w:tc>
+          <w:tcPr>
+            <w:tcW w:w="363" w:type="dxa"/>
+          </w:tcPr>
+          <w:p/>
+        </w:tc>
+      </w:tr>
+      <w:tr>
+        <w:trPr>
+          <w:trHeight w:val="759"/>
+        </w:trPr>
+        <w:tc>
+          <w:tcPr>
+            <w:tcW w:w="10049" w:type="dxa"/>
+          </w:tcPr>
+          <w:p>
+            <m:oMathPara>
+              <m:oMath>
+                <m:sSub>
+                  <m:sSubPr>
+                    <m:ctrlPr>
+                      <w:rPr>
+                        <w:rFonts w:ascii="Cambria Math" w:hAnsi="Cambria Math"/>
+                        <w:i/>
+                      </w:rPr>
+                    </m:ctrlPr>
+                  </m:sSubPr>
+                  <m:e>
+                    <m:r>
+                      <w:rPr>
+                        <w:rFonts w:ascii="Cambria Math" w:hAnsi="Cambria Math"/>
+                      </w:rPr>
+                      <m:t>R</m:t>
+                    </m:r>
+                  </m:e>
+                  <m:sub>
+                    <m:r>
+                      <w:rPr>
+                        <w:rFonts w:ascii="Cambria Math" w:hAnsi="Cambria Math"/>
+                      </w:rPr>
+                      <m:t>AC</m:t>
+                    </m:r>
+                  </m:sub>
+                </m:sSub>
+                <m:r>
+                  <w:rPr>
+                    <w:rFonts w:ascii="Cambria Math" w:hAnsi="Cambria Math"/>
+                  </w:rPr>
+                  <m:t>=p*</m:t>
+                </m:r>
+                <m:f>
+                  <m:fPr>
+                    <m:ctrlPr>
+                      <w:rPr>
+                        <w:rFonts w:ascii="Cambria Math" w:hAnsi="Cambria Math"/>
+                        <w:i/>
+                      </w:rPr>
+                    </m:ctrlPr>
+                  </m:fPr>
+                  <m:num>
+                    <m:r>
+                      <w:rPr>
+                        <w:rFonts w:ascii="Cambria Math" w:hAnsi="Cambria Math"/>
+                      </w:rPr>
+                      <m:t>length</m:t>
+                    </m:r>
+                  </m:num>
+                  <m:den>
+                    <m:r>
+                      <w:rPr>
+                        <w:rFonts w:ascii="Cambria Math" w:hAnsi="Cambria Math"/>
+                      </w:rPr>
+                      <m:t>Effectiv</m:t>
+                    </m:r>
+                    <m:sSub>
+                      <m:sSubPr>
+                        <m:ctrlPr>
+                          <w:rPr>
+                            <w:rFonts w:ascii="Cambria Math" w:hAnsi="Cambria Math"/>
+                            <w:i/>
+                          </w:rPr>
+                        </m:ctrlPr>
+                      </m:sSubPr>
+                      <m:e>
+                        <m:r>
+                          <w:rPr>
+                            <w:rFonts w:ascii="Cambria Math" w:hAnsi="Cambria Math"/>
+                          </w:rPr>
+                          <m:t>e</m:t>
+                        </m:r>
+                      </m:e>
+                      <m:sub>
+                        <m:r>
+                          <w:rPr>
+                            <w:rFonts w:ascii="Cambria Math" w:hAnsi="Cambria Math"/>
+                          </w:rPr>
+                          <m:t>Area</m:t>
+                        </m:r>
+                      </m:sub>
+                    </m:sSub>
+                  </m:den>
+                </m:f>
+                <m:r>
+                  <w:rPr>
+                    <w:rFonts w:ascii="Cambria Math" w:hAnsi="Cambria Math"/>
+                  </w:rPr>
+                  <m:t xml:space="preserve">,  </m:t>
+                </m:r>
+                <m:sSub>
+                  <m:sSubPr>
+                    <m:ctrlPr>
+                      <w:rPr>
+                        <w:rFonts w:ascii="Cambria Math" w:hAnsi="Cambria Math"/>
+                        <w:i/>
+                      </w:rPr>
+                    </m:ctrlPr>
+                  </m:sSubPr>
+                  <m:e>
+                    <m:r>
+                      <w:rPr>
+                        <w:rFonts w:ascii="Cambria Math" w:hAnsi="Cambria Math"/>
+                      </w:rPr>
+                      <m:t>R</m:t>
+                    </m:r>
+                  </m:e>
+                  <m:sub>
+                    <m:r>
+                      <w:rPr>
+                        <w:rFonts w:ascii="Cambria Math" w:hAnsi="Cambria Math"/>
+                      </w:rPr>
+                      <m:t>A</m:t>
+                    </m:r>
+                    <m:sSub>
+                      <m:sSubPr>
+                        <m:ctrlPr>
+                          <w:rPr>
+                            <w:rFonts w:ascii="Cambria Math" w:hAnsi="Cambria Math"/>
+                            <w:i/>
+                          </w:rPr>
+                        </m:ctrlPr>
+                      </m:sSubPr>
+                      <m:e>
+                        <m:r>
+                          <w:rPr>
+                            <w:rFonts w:ascii="Cambria Math" w:hAnsi="Cambria Math"/>
+                          </w:rPr>
+                          <m:t>C</m:t>
+                        </m:r>
+                      </m:e>
+                      <m:sub>
+                        <m:r>
+                          <w:rPr>
+                            <w:rFonts w:ascii="Cambria Math" w:hAnsi="Cambria Math"/>
+                          </w:rPr>
+                          <m:t>20</m:t>
+                        </m:r>
+                      </m:sub>
+                    </m:sSub>
+                  </m:sub>
+                </m:sSub>
+                <m:r>
+                  <w:rPr>
+                    <w:rFonts w:ascii="Cambria Math" w:hAnsi="Cambria Math"/>
+                  </w:rPr>
+                  <m:t>=p*</m:t>
+                </m:r>
+                <m:f>
+                  <m:fPr>
+                    <m:ctrlPr>
+                      <w:rPr>
+                        <w:rFonts w:ascii="Cambria Math" w:hAnsi="Cambria Math"/>
+                        <w:i/>
+                      </w:rPr>
+                    </m:ctrlPr>
+                  </m:fPr>
+                  <m:num>
+                    <m:r>
+                      <w:rPr>
+                        <w:rFonts w:ascii="Cambria Math" w:hAnsi="Cambria Math"/>
+                      </w:rPr>
+                      <m:t>AWG</m:t>
+                    </m:r>
+                    <m:sSub>
+                      <m:sSubPr>
+                        <m:ctrlPr>
+                          <w:rPr>
+                            <w:rFonts w:ascii="Cambria Math" w:hAnsi="Cambria Math"/>
+                            <w:i/>
+                          </w:rPr>
+                        </m:ctrlPr>
+                      </m:sSubPr>
+                      <m:e>
+                        <m:r>
+                          <w:rPr>
+                            <w:rFonts w:ascii="Cambria Math" w:hAnsi="Cambria Math"/>
+                          </w:rPr>
+                          <m:t>20</m:t>
+                        </m:r>
+                      </m:e>
+                      <m:sub>
+                        <m:r>
+                          <w:rPr>
+                            <w:rFonts w:ascii="Cambria Math" w:hAnsi="Cambria Math"/>
+                          </w:rPr>
+                          <m:t>l</m:t>
+                        </m:r>
+                        <m:r>
+                          <w:rPr>
+                            <w:rFonts w:ascii="Cambria Math" w:hAnsi="Cambria Math"/>
+                          </w:rPr>
+                          <m:t>ength</m:t>
+                        </m:r>
+                      </m:sub>
+                    </m:sSub>
+                  </m:num>
+                  <m:den>
+                    <m:sSub>
+                      <m:sSubPr>
+                        <m:ctrlPr>
+                          <w:rPr>
+                            <w:rFonts w:ascii="Cambria Math" w:hAnsi="Cambria Math"/>
+                            <w:i/>
+                          </w:rPr>
+                        </m:ctrlPr>
+                      </m:sSubPr>
+                      <m:e>
+                        <m:r>
+                          <w:rPr>
+                            <w:rFonts w:ascii="Cambria Math" w:hAnsi="Cambria Math"/>
+                          </w:rPr>
+                          <m:t>A</m:t>
+                        </m:r>
+                      </m:e>
+                      <m:sub>
+                        <m:r>
+                          <w:rPr>
+                            <w:rFonts w:ascii="Cambria Math" w:hAnsi="Cambria Math"/>
+                          </w:rPr>
+                          <m:t>ef</m:t>
+                        </m:r>
+                        <m:sSub>
+                          <m:sSubPr>
+                            <m:ctrlPr>
+                              <w:rPr>
+                                <w:rFonts w:ascii="Cambria Math" w:hAnsi="Cambria Math"/>
+                                <w:i/>
+                              </w:rPr>
+                            </m:ctrlPr>
+                          </m:sSubPr>
+                          <m:e>
+                            <m:r>
+                              <w:rPr>
+                                <w:rFonts w:ascii="Cambria Math" w:hAnsi="Cambria Math"/>
+                              </w:rPr>
+                              <m:t>f</m:t>
+                            </m:r>
+                          </m:e>
+                          <m:sub>
+                            <m:r>
+                              <w:rPr>
+                                <w:rFonts w:ascii="Cambria Math" w:hAnsi="Cambria Math"/>
+                              </w:rPr>
+                              <m:t>AWG20</m:t>
+                            </m:r>
+                          </m:sub>
+                        </m:sSub>
+                      </m:sub>
+                    </m:sSub>
+                  </m:den>
+                </m:f>
+                <m:r>
+                  <w:rPr>
+                    <w:rFonts w:ascii="Cambria Math" w:eastAsiaTheme="minorEastAsia" w:hAnsi="Cambria Math"/>
+                  </w:rPr>
+                  <m:t>=30 mΩ</m:t>
+                </m:r>
+              </m:oMath>
+            </m:oMathPara>
+          </w:p>
+        </w:tc>
+        <w:tc>
+          <w:tcPr>
+            <w:tcW w:w="363" w:type="dxa"/>
+          </w:tcPr>
+          <w:p/>
+        </w:tc>
+      </w:tr>
+    </w:tbl>
+    <w:p>
+      <w:pPr>
+        <w:jc w:val="both"/>
+      </w:pPr>
+    </w:p>
+    <w:p>
+      <w:pPr>
+        <w:ind w:firstLine="720"/>
+        <w:jc w:val="both"/>
+      </w:pPr>
+      <w:r>
+        <w:t xml:space="preserve">The resistance values of AWG 10, AWG 20 and AWG 30 cables are 2, 30 and 22 </w:t>
+      </w:r>
+      <m:oMath>
+        <m:r>
+          <w:rPr>
+            <w:rFonts w:ascii="Cambria Math" w:eastAsiaTheme="minorEastAsia" w:hAnsi="Cambria Math"/>
+          </w:rPr>
+          <m:t>mΩ</m:t>
+        </m:r>
+      </m:oMath>
+      <w:r>
+        <w:t>,</w:t>
+      </w:r>
+      <w:r>
+        <w:t xml:space="preserve"> r</w:t>
+      </w:r>
+      <w:r>
+        <w:t>espectively, so they can be neglected.</w:t>
+      </w:r>
+    </w:p>
     <w:sectPr>
       <w:pgSz w:w="12240" w:h="15840"/>
       <w:pgMar w:top="1417" w:right="1417" w:bottom="1417" w:left="1417" w:header="708" w:footer="708" w:gutter="0"/>
@@ -3389,6 +4306,7 @@
   <w:style w:type="character" w:default="1" w:styleId="VarsaylanParagrafYazTipi">
     <w:name w:val="Default Paragraph Font"/>
     <w:uiPriority w:val="1"/>
+    <w:semiHidden/>
     <w:unhideWhenUsed/>
   </w:style>
   <w:style w:type="table" w:default="1" w:styleId="NormalTablo">

</xml_diff>